<commit_message>
author and affil order fix. acknowl added to .doc
</commit_message>
<xml_diff>
--- a/paper/2022-05-04_ICB-Domains-preprint.docx
+++ b/paper/2022-05-04_ICB-Domains-preprint.docx
@@ -19,6 +19,45 @@
     <w:p>
       <w:pPr>
         <w:pStyle w:val="Date"/>
+        <w:jc w:val="center"/>
+        <w:rPr/>
+      </w:pPr>
+      <w:r>
+        <w:rPr/>
+        <w:t>J Andres Gannon</w:t>
+      </w:r>
+      <w:r>
+        <w:rPr>
+          <w:rStyle w:val="FootnoteAnchor"/>
+        </w:rPr>
+        <w:footnoteReference w:id="2"/>
+      </w:r>
+    </w:p>
+    <w:p>
+      <w:pPr>
+        <w:pStyle w:val="TextBody"/>
+        <w:jc w:val="center"/>
+        <w:rPr/>
+      </w:pPr>
+      <w:r>
+        <w:rPr/>
+        <w:t>Belfer Center for Science and International Affairs</w:t>
+      </w:r>
+    </w:p>
+    <w:p>
+      <w:pPr>
+        <w:pStyle w:val="TextBody"/>
+        <w:jc w:val="center"/>
+        <w:rPr/>
+      </w:pPr>
+      <w:r>
+        <w:rPr/>
+        <w:t>Harvard Kennedy School</w:t>
+      </w:r>
+    </w:p>
+    <w:p>
+      <w:pPr>
+        <w:pStyle w:val="Date"/>
         <w:rPr/>
       </w:pPr>
       <w:r>
@@ -78,7 +117,7 @@
         <w:rPr>
           <w:rStyle w:val="FootnoteAnchor"/>
         </w:rPr>
-        <w:footnoteReference w:id="2"/>
+        <w:footnoteReference w:id="3"/>
       </w:r>
       <w:r>
         <w:rPr/>
@@ -98,7 +137,7 @@
         <w:rPr>
           <w:rStyle w:val="FootnoteAnchor"/>
         </w:rPr>
-        <w:footnoteReference w:id="3"/>
+        <w:footnoteReference w:id="4"/>
       </w:r>
     </w:p>
     <w:p>
@@ -114,7 +153,7 @@
         <w:rPr>
           <w:rStyle w:val="FootnoteAnchor"/>
         </w:rPr>
-        <w:footnoteReference w:id="4"/>
+        <w:footnoteReference w:id="5"/>
       </w:r>
       <w:r>
         <w:rPr/>
@@ -173,7 +212,7 @@
         <w:rPr>
           <w:rStyle w:val="FootnoteAnchor"/>
         </w:rPr>
-        <w:footnoteReference w:id="5"/>
+        <w:footnoteReference w:id="6"/>
       </w:r>
     </w:p>
     <w:p>
@@ -214,7 +253,7 @@
         <w:rPr>
           <w:rStyle w:val="FootnoteAnchor"/>
         </w:rPr>
-        <w:footnoteReference w:id="6"/>
+        <w:footnoteReference w:id="7"/>
       </w:r>
       <w:r>
         <w:rPr/>
@@ -271,7 +310,7 @@
         <w:rPr>
           <w:rStyle w:val="FootnoteAnchor"/>
         </w:rPr>
-        <w:footnoteReference w:id="7"/>
+        <w:footnoteReference w:id="8"/>
       </w:r>
       <w:r>
         <w:rPr/>
@@ -408,7 +447,7 @@
         <w:rPr>
           <w:rStyle w:val="FootnoteAnchor"/>
         </w:rPr>
-        <w:footnoteReference w:id="8"/>
+        <w:footnoteReference w:id="9"/>
       </w:r>
       <w:r>
         <w:rPr/>
@@ -424,8 +463,8 @@
         <w:rPr/>
         <w:t>Cross-domain interactions may not themselves be a direct cause of escalation (or de-escalation), but rather might represent an observable indicator for different motives to escalate in a way that masks the stakes. States with more to lose may be more willing to escalate, but cross-domain interactions may communicate this poorly, since doing so relies on an opponent identifying the costs of an adversary’s action when that same action would generate different costs for themselves (Lupton 2018). Rather than try to empirically identify whether the underlying causes of cross-domain interactions directly or indirectly determine conflict intensity, the hope here is to shed light on the association between the use of these domains and crisis outcomes, whatever their origins.</w:t>
       </w:r>
-      <w:bookmarkStart w:id="2" w:name="cross-domain-deterrence"/>
-      <w:bookmarkStart w:id="3" w:name="the-dialectic-across-domains"/>
+      <w:bookmarkStart w:id="2" w:name="the-dialectic-across-domains"/>
+      <w:bookmarkStart w:id="3" w:name="cross-domain-deterrence"/>
       <w:bookmarkEnd w:id="2"/>
       <w:bookmarkEnd w:id="3"/>
     </w:p>
@@ -459,7 +498,7 @@
         <w:rPr>
           <w:rStyle w:val="FootnoteAnchor"/>
         </w:rPr>
-        <w:footnoteReference w:id="9"/>
+        <w:footnoteReference w:id="10"/>
       </w:r>
       <w:r>
         <w:rPr/>
@@ -506,7 +545,7 @@
         <w:rPr>
           <w:rStyle w:val="FootnoteAnchor"/>
         </w:rPr>
-        <w:footnoteReference w:id="10"/>
+        <w:footnoteReference w:id="11"/>
       </w:r>
       <w:r>
         <w:rPr/>
@@ -1780,8 +1819,8 @@
         <w:gridCol w:w="1040"/>
         <w:gridCol w:w="1041"/>
         <w:gridCol w:w="1040"/>
-        <w:gridCol w:w="1042"/>
-        <w:gridCol w:w="1039"/>
+        <w:gridCol w:w="1043"/>
+        <w:gridCol w:w="1038"/>
         <w:gridCol w:w="1038"/>
       </w:tblGrid>
       <w:tr>
@@ -1920,7 +1959,7 @@
         </w:tc>
         <w:tc>
           <w:tcPr>
-            <w:tcW w:w="1042" w:type="dxa"/>
+            <w:tcW w:w="1043" w:type="dxa"/>
             <w:tcBorders>
               <w:top w:val="single" w:sz="2" w:space="0" w:color="000000"/>
               <w:left w:val="single" w:sz="2" w:space="0" w:color="000000"/>
@@ -1942,7 +1981,7 @@
         </w:tc>
         <w:tc>
           <w:tcPr>
-            <w:tcW w:w="1039" w:type="dxa"/>
+            <w:tcW w:w="1038" w:type="dxa"/>
             <w:tcBorders>
               <w:top w:val="single" w:sz="2" w:space="0" w:color="000000"/>
               <w:left w:val="single" w:sz="2" w:space="0" w:color="000000"/>
@@ -2173,7 +2212,7 @@
         </w:tc>
         <w:tc>
           <w:tcPr>
-            <w:tcW w:w="1042" w:type="dxa"/>
+            <w:tcW w:w="1043" w:type="dxa"/>
             <w:tcBorders>
               <w:left w:val="single" w:sz="2" w:space="0" w:color="000000"/>
               <w:bottom w:val="single" w:sz="2" w:space="0" w:color="000000"/>
@@ -2205,7 +2244,7 @@
         </w:tc>
         <w:tc>
           <w:tcPr>
-            <w:tcW w:w="1039" w:type="dxa"/>
+            <w:tcW w:w="1038" w:type="dxa"/>
             <w:tcBorders>
               <w:left w:val="single" w:sz="2" w:space="0" w:color="000000"/>
               <w:bottom w:val="single" w:sz="2" w:space="0" w:color="000000"/>
@@ -2445,7 +2484,7 @@
         </w:tc>
         <w:tc>
           <w:tcPr>
-            <w:tcW w:w="1042" w:type="dxa"/>
+            <w:tcW w:w="1043" w:type="dxa"/>
             <w:tcBorders>
               <w:left w:val="single" w:sz="2" w:space="0" w:color="000000"/>
               <w:bottom w:val="single" w:sz="2" w:space="0" w:color="000000"/>
@@ -2478,7 +2517,7 @@
         </w:tc>
         <w:tc>
           <w:tcPr>
-            <w:tcW w:w="1039" w:type="dxa"/>
+            <w:tcW w:w="1038" w:type="dxa"/>
             <w:tcBorders>
               <w:left w:val="single" w:sz="2" w:space="0" w:color="000000"/>
               <w:bottom w:val="single" w:sz="2" w:space="0" w:color="000000"/>
@@ -2729,7 +2768,7 @@
         </w:tc>
         <w:tc>
           <w:tcPr>
-            <w:tcW w:w="1042" w:type="dxa"/>
+            <w:tcW w:w="1043" w:type="dxa"/>
             <w:tcBorders>
               <w:left w:val="single" w:sz="2" w:space="0" w:color="000000"/>
               <w:bottom w:val="single" w:sz="2" w:space="0" w:color="000000"/>
@@ -2762,7 +2801,7 @@
         </w:tc>
         <w:tc>
           <w:tcPr>
-            <w:tcW w:w="1039" w:type="dxa"/>
+            <w:tcW w:w="1038" w:type="dxa"/>
             <w:tcBorders>
               <w:left w:val="single" w:sz="2" w:space="0" w:color="000000"/>
               <w:bottom w:val="single" w:sz="2" w:space="0" w:color="000000"/>
@@ -3002,7 +3041,7 @@
         </w:tc>
         <w:tc>
           <w:tcPr>
-            <w:tcW w:w="1042" w:type="dxa"/>
+            <w:tcW w:w="1043" w:type="dxa"/>
             <w:tcBorders>
               <w:left w:val="single" w:sz="2" w:space="0" w:color="000000"/>
               <w:bottom w:val="single" w:sz="2" w:space="0" w:color="000000"/>
@@ -3035,7 +3074,7 @@
         </w:tc>
         <w:tc>
           <w:tcPr>
-            <w:tcW w:w="1039" w:type="dxa"/>
+            <w:tcW w:w="1038" w:type="dxa"/>
             <w:tcBorders>
               <w:left w:val="single" w:sz="2" w:space="0" w:color="000000"/>
               <w:bottom w:val="single" w:sz="2" w:space="0" w:color="000000"/>
@@ -3277,7 +3316,7 @@
         </w:tc>
         <w:tc>
           <w:tcPr>
-            <w:tcW w:w="1042" w:type="dxa"/>
+            <w:tcW w:w="1043" w:type="dxa"/>
             <w:tcBorders>
               <w:left w:val="single" w:sz="2" w:space="0" w:color="000000"/>
               <w:bottom w:val="single" w:sz="2" w:space="0" w:color="000000"/>
@@ -3310,7 +3349,7 @@
         </w:tc>
         <w:tc>
           <w:tcPr>
-            <w:tcW w:w="1039" w:type="dxa"/>
+            <w:tcW w:w="1038" w:type="dxa"/>
             <w:tcBorders>
               <w:left w:val="single" w:sz="2" w:space="0" w:color="000000"/>
               <w:bottom w:val="single" w:sz="2" w:space="0" w:color="000000"/>
@@ -3493,7 +3532,7 @@
         <w:rPr>
           <w:rStyle w:val="FootnoteAnchor"/>
         </w:rPr>
-        <w:footnoteReference w:id="11"/>
+        <w:footnoteReference w:id="12"/>
       </w:r>
     </w:p>
     <w:p>
@@ -3509,7 +3548,7 @@
         <w:rPr>
           <w:rStyle w:val="FootnoteAnchor"/>
         </w:rPr>
-        <w:footnoteReference w:id="12"/>
+        <w:footnoteReference w:id="13"/>
       </w:r>
       <w:r>
         <w:rPr/>
@@ -3519,7 +3558,7 @@
         <w:rPr>
           <w:rStyle w:val="FootnoteAnchor"/>
         </w:rPr>
-        <w:footnoteReference w:id="13"/>
+        <w:footnoteReference w:id="14"/>
       </w:r>
       <w:r>
         <w:rPr/>
@@ -3558,7 +3597,7 @@
         <w:rPr>
           <w:rStyle w:val="FootnoteAnchor"/>
         </w:rPr>
-        <w:footnoteReference w:id="14"/>
+        <w:footnoteReference w:id="15"/>
       </w:r>
       <w:r>
         <w:rPr/>
@@ -6524,8 +6563,8 @@
         <w:rPr/>
         <w:t>Crises in which belligerents interact in dissimilar military domains are less violent, but neither longer nor shorter than crises in which belligerents interact with like-means. While cross-domain conflicts utilizing new modes of conflict have ignited pessimism about potential instability, the empirical evidence provided here should give observers confidence that they can respond to adversarial’ “apples” with their own “oranges” without needing to be overly worried that this decision itself will result in a longer and bloodier contest. As this is a large-n observational study, it is difficult to determine the causal direction of the relationships characterized here. This paper has proposed one mechanism by which cross-domain interactions could reduce the severity and duration of a crisis. The causal arrow may of course run the other way. It could be that the more a state cares about the outcome of a crisis, the more likely the state is to bring its best military assets to the fight. Doing so may in turn cause less blood to be spilled since bringing mobility, stealth, and complexity to the battlefield signals to opponents that discretion may be the better part of valor, lessening violence.</w:t>
       </w:r>
-      <w:bookmarkStart w:id="10" w:name="results"/>
-      <w:bookmarkStart w:id="11" w:name="empirics-and-research-design"/>
+      <w:bookmarkStart w:id="10" w:name="empirics-and-research-design"/>
+      <w:bookmarkStart w:id="11" w:name="results"/>
       <w:bookmarkEnd w:id="10"/>
       <w:bookmarkEnd w:id="11"/>
     </w:p>
@@ -6559,7 +6598,7 @@
         <w:rPr>
           <w:rStyle w:val="FootnoteAnchor"/>
         </w:rPr>
-        <w:footnoteReference w:id="15"/>
+        <w:footnoteReference w:id="16"/>
       </w:r>
       <w:r>
         <w:rPr/>
@@ -8609,11 +8648,7 @@
       </w:r>
       <w:r>
         <w:rPr/>
-        <w:t xml:space="preserve"> </w:t>
-      </w:r>
-      <w:r>
-        <w:rPr/>
-        <w:t>quoted in Tan (2017).</w:t>
+        <w:t>The author wishes to thank Erik Gartzke and Jon Lindsay who were Principal Investigators on Office of Naval Research Grant N00014-14-1-0071 and the Department of Defense Minerva Research Initiative grant that organized the data collection for this project. Rex Douglass and Thomas Leo Scherer are responsible for the underlying ontology and event data and ICB project managers Jonathan Wilkenfeld and David Quinn oversaw the coding effort. Tom Brailey, David McCrum, James McCullough, Cole Reynolds, Cailen Rodriguez, Woong Suh, and Erin Werner provided excellent research assistance. The author is also grateful for constructive feedback from Shannon Carcelli, Jasen Castillo, James Fowler, Patrick Hulme, Nadiya Kostyuk, Igor Kovak, Kendrick Kuo, Nicole Letourneau, Sara Plana, Laura Resnick Samotin, Rachel Schoner, Ryan Shandler, and Sanne Verschuren. Any opinions, findings, or recommendations do not necessarily reflect the view of the Office of Naval Research. Data and code can be found at https://github.com/CenterForPeaceAndSecurityStudies/ICBdomains.</w:t>
       </w:r>
     </w:p>
   </w:footnote>
@@ -8636,7 +8671,7 @@
       </w:r>
       <w:r>
         <w:rPr/>
-        <w:t>For work that does look at cross-domain interaction, see Martinez Machain (2015), Macdonald and Schneider (2019), and Post (2019).</w:t>
+        <w:t>quoted in Tan (2017).</w:t>
       </w:r>
     </w:p>
   </w:footnote>
@@ -8659,7 +8694,7 @@
       </w:r>
       <w:r>
         <w:rPr/>
-        <w:t>While WMD is rarely a distinct military branch and has geographic overlap with the other domains, they do represent a distinct domain in how actors think about them in the international context. My concern here is less to get domains “right” and more to expose the diversity of options for conflict setting.</w:t>
+        <w:t>For work that does look at cross-domain interaction, see Martinez Machain (2015), Macdonald and Schneider (2019), and Post (2019).</w:t>
       </w:r>
     </w:p>
   </w:footnote>
@@ -8682,7 +8717,7 @@
       </w:r>
       <w:r>
         <w:rPr/>
-        <w:t>Some have questioned the utility of conceptualizing these domains as distinct, especially as new domains like space and cyber increasingly play the role of supplementing rather than supplanting operations in more traditional domains (Libicki 2012).</w:t>
+        <w:t>While WMD is rarely a distinct military branch and has geographic overlap with the other domains, they do represent a distinct domain in how actors think about them in the international context. My concern here is less to get domains “right” and more to expose the diversity of options for conflict setting.</w:t>
       </w:r>
     </w:p>
   </w:footnote>
@@ -8705,7 +8740,7 @@
       </w:r>
       <w:r>
         <w:rPr/>
-        <w:t>The quote is generally (mis)credited to Admiral Lord Horatio Nelson, RN (Ferreiro 2016).</w:t>
+        <w:t>Some have questioned the utility of conceptualizing these domains as distinct, especially as new domains like space and cyber increasingly play the role of supplementing rather than supplanting operations in more traditional domains (Libicki 2012).</w:t>
       </w:r>
     </w:p>
   </w:footnote>
@@ -8728,6 +8763,29 @@
       </w:r>
       <w:r>
         <w:rPr/>
+        <w:t>The quote is generally (mis)credited to Admiral Lord Horatio Nelson, RN (Ferreiro 2016).</w:t>
+      </w:r>
+    </w:p>
+  </w:footnote>
+  <w:footnote w:id="8">
+    <w:p>
+      <w:pPr>
+        <w:pStyle w:val="Footnote"/>
+        <w:spacing w:before="0" w:after="200"/>
+        <w:rPr/>
+      </w:pPr>
+      <w:r>
+        <w:rPr>
+          <w:rStyle w:val="FootnoteCharacters"/>
+        </w:rPr>
+        <w:footnoteRef/>
+      </w:r>
+      <w:r>
+        <w:rPr/>
+        <w:t xml:space="preserve"> </w:t>
+      </w:r>
+      <w:r>
+        <w:rPr/>
         <w:t xml:space="preserve">An empirical test of this argument requires data on the domains in which an actor </w:t>
       </w:r>
       <w:r>
@@ -8743,7 +8801,7 @@
       </w:r>
     </w:p>
   </w:footnote>
-  <w:footnote w:id="8">
+  <w:footnote w:id="9">
     <w:p>
       <w:pPr>
         <w:pStyle w:val="Footnote"/>
@@ -8766,7 +8824,7 @@
       </w:r>
     </w:p>
   </w:footnote>
-  <w:footnote w:id="9">
+  <w:footnote w:id="10">
     <w:p>
       <w:pPr>
         <w:pStyle w:val="Footnote"/>
@@ -8789,7 +8847,7 @@
       </w:r>
     </w:p>
   </w:footnote>
-  <w:footnote w:id="10">
+  <w:footnote w:id="11">
     <w:p>
       <w:pPr>
         <w:pStyle w:val="FirstParagraph"/>
@@ -8808,7 +8866,7 @@
       </w:r>
     </w:p>
   </w:footnote>
-  <w:footnote w:id="11">
+  <w:footnote w:id="12">
     <w:p>
       <w:pPr>
         <w:pStyle w:val="Footnote"/>
@@ -8831,7 +8889,7 @@
       </w:r>
     </w:p>
   </w:footnote>
-  <w:footnote w:id="12">
+  <w:footnote w:id="13">
     <w:p>
       <w:pPr>
         <w:pStyle w:val="Footnote"/>
@@ -8854,7 +8912,7 @@
       </w:r>
     </w:p>
   </w:footnote>
-  <w:footnote w:id="13">
+  <w:footnote w:id="14">
     <w:p>
       <w:pPr>
         <w:pStyle w:val="Footnote"/>
@@ -8877,7 +8935,7 @@
       </w:r>
     </w:p>
   </w:footnote>
-  <w:footnote w:id="14">
+  <w:footnote w:id="15">
     <w:p>
       <w:pPr>
         <w:pStyle w:val="Footnote"/>
@@ -8900,7 +8958,7 @@
       </w:r>
     </w:p>
   </w:footnote>
-  <w:footnote w:id="15">
+  <w:footnote w:id="16">
     <w:p>
       <w:pPr>
         <w:pStyle w:val="Footnote"/>

</xml_diff>